<commit_message>
Bugfix history date format
</commit_message>
<xml_diff>
--- a/public/files/contract_order_out_template_new.docx
+++ b/public/files/contract_order_out_template_new.docx
@@ -1256,30 +1256,15 @@
             </w:r>
             <w:r>
               <w:rPr>
-                <w:rFonts w:ascii="Sylfaen" w:hAnsi="Sylfaen" w:cs="Sylfaen"/>
-                <w:sz w:val="28"/>
-                <w:szCs w:val="28"/>
-                <w:lang w:val="ru-RU"/>
-              </w:rPr>
-              <w:t>վարկային</w:t>
-            </w:r>
-            <w:r>
-              <w:rPr>
-                <w:rFonts w:ascii="Sylfaen" w:hAnsi="Sylfaen" w:cs="Sylfaen"/>
-                <w:sz w:val="28"/>
-                <w:szCs w:val="28"/>
-              </w:rPr>
-              <w:t xml:space="preserve"> </w:t>
-            </w:r>
-            <w:r>
-              <w:rPr>
-                <w:rFonts w:ascii="Sylfaen" w:hAnsi="Sylfaen" w:cs="Sylfaen"/>
-                <w:sz w:val="28"/>
-                <w:szCs w:val="28"/>
-                <w:lang w:val="ru-RU"/>
-              </w:rPr>
-              <w:t>պայմանագիր</w:t>
-            </w:r>
+                <w:rFonts w:hint="default" w:ascii="Sylfaen" w:hAnsi="Sylfaen" w:cs="Sylfaen"/>
+                <w:sz w:val="28"/>
+                <w:szCs w:val="28"/>
+                <w:lang w:val="en-US"/>
+              </w:rPr>
+              <w:t>${purpose}</w:t>
+            </w:r>
+            <w:bookmarkStart w:id="1" w:name="_GoBack"/>
+            <w:bookmarkEnd w:id="1"/>
             <w:r>
               <w:rPr>
                 <w:rFonts w:ascii="Sylfaen" w:hAnsi="Sylfaen" w:cs="Sylfaen"/>
@@ -1598,17 +1583,7 @@
                 <w:sz w:val="20"/>
                 <w:szCs w:val="20"/>
               </w:rPr>
-              <w:t xml:space="preserve">                                                                     </w:t>
-            </w:r>
-            <w:bookmarkStart w:id="1" w:name="_GoBack"/>
-            <w:bookmarkEnd w:id="1"/>
-            <w:r>
-              <w:rPr>
-                <w:rFonts w:ascii="Sylfaen" w:hAnsi="Sylfaen" w:cs="Sylfaen"/>
-                <w:sz w:val="20"/>
-                <w:szCs w:val="20"/>
-              </w:rPr>
-              <w:t xml:space="preserve">                                           </w:t>
+              <w:t xml:space="preserve">                                                                                                                </w:t>
             </w:r>
             <w:r>
               <w:rPr>
@@ -3027,7 +3002,7 @@
     <w:lsdException w:qFormat="1" w:unhideWhenUsed="0" w:uiPriority="0" w:semiHidden="0" w:name="Title"/>
     <w:lsdException w:unhideWhenUsed="0" w:uiPriority="0" w:semiHidden="0" w:name="Closing"/>
     <w:lsdException w:unhideWhenUsed="0" w:uiPriority="0" w:semiHidden="0" w:name="Signature"/>
-    <w:lsdException w:unhideWhenUsed="0" w:uiPriority="0" w:name="Default Paragraph Font"/>
+    <w:lsdException w:qFormat="1" w:unhideWhenUsed="0" w:uiPriority="0" w:name="Default Paragraph Font"/>
     <w:lsdException w:unhideWhenUsed="0" w:uiPriority="0" w:semiHidden="0" w:name="Body Text"/>
     <w:lsdException w:unhideWhenUsed="0" w:uiPriority="0" w:semiHidden="0" w:name="Body Text Indent"/>
     <w:lsdException w:unhideWhenUsed="0" w:uiPriority="0" w:semiHidden="0" w:name="List Continue"/>
@@ -3065,7 +3040,7 @@
     <w:lsdException w:unhideWhenUsed="0" w:uiPriority="0" w:semiHidden="0" w:name="HTML Sample"/>
     <w:lsdException w:unhideWhenUsed="0" w:uiPriority="0" w:semiHidden="0" w:name="HTML Typewriter"/>
     <w:lsdException w:unhideWhenUsed="0" w:uiPriority="0" w:semiHidden="0" w:name="HTML Variable"/>
-    <w:lsdException w:unhideWhenUsed="0" w:uiPriority="0" w:name="Normal Table"/>
+    <w:lsdException w:qFormat="1" w:unhideWhenUsed="0" w:uiPriority="0" w:name="Normal Table"/>
     <w:lsdException w:unhideWhenUsed="0" w:uiPriority="0" w:semiHidden="0" w:name="annotation subject"/>
     <w:lsdException w:unhideWhenUsed="0" w:uiPriority="0" w:semiHidden="0" w:name="Table Simple 1"/>
     <w:lsdException w:unhideWhenUsed="0" w:uiPriority="0" w:semiHidden="0" w:name="Table Simple 2"/>
@@ -3225,11 +3200,13 @@
   <w:style w:type="character" w:default="1" w:styleId="2">
     <w:name w:val="Default Paragraph Font"/>
     <w:semiHidden/>
+    <w:qFormat/>
     <w:uiPriority w:val="0"/>
   </w:style>
   <w:style w:type="table" w:default="1" w:styleId="3">
     <w:name w:val="Normal Table"/>
     <w:semiHidden/>
+    <w:qFormat/>
     <w:uiPriority w:val="0"/>
     <w:tblPr>
       <w:tblCellMar>

</xml_diff>